<commit_message>
Added link for .NET code style extensions
</commit_message>
<xml_diff>
--- a/labs/Word/Working with EditorConfig in Visual Studio 2017.docx
+++ b/labs/Word/Working with EditorConfig in Visual Studio 2017.docx
@@ -590,15 +590,7 @@
         <w:rPr>
           <w:lang w:val="en"/>
         </w:rPr>
-        <w:t xml:space="preserve"> files are easily checked into source control and are applied at repository and p</w:t>
-      </w:r>
-      <w:bookmarkStart w:id="1" w:name="_GoBack"/>
-      <w:bookmarkEnd w:id="1"/>
-      <w:r>
-        <w:rPr>
-          <w:lang w:val="en"/>
-        </w:rPr>
-        <w:t xml:space="preserve">roject levels. </w:t>
+        <w:t xml:space="preserve"> files are easily checked into source control and are applied at repository and project levels. </w:t>
       </w:r>
       <w:proofErr w:type="spellStart"/>
       <w:r>
@@ -657,13 +649,13 @@
       <w:pPr>
         <w:pStyle w:val="Heading2"/>
       </w:pPr>
-      <w:bookmarkStart w:id="2" w:name="_Toc474717775"/>
-      <w:bookmarkStart w:id="3" w:name="_Toc475564909"/>
+      <w:bookmarkStart w:id="1" w:name="_Toc474717775"/>
+      <w:bookmarkStart w:id="2" w:name="_Toc475564909"/>
       <w:r>
         <w:t>Prerequisites</w:t>
       </w:r>
+      <w:bookmarkEnd w:id="1"/>
       <w:bookmarkEnd w:id="2"/>
-      <w:bookmarkEnd w:id="3"/>
     </w:p>
     <w:p>
       <w:pPr>
@@ -695,7 +687,7 @@
           <w:lang w:val="en"/>
         </w:rPr>
       </w:pPr>
-      <w:bookmarkStart w:id="4" w:name="_Toc475564910"/>
+      <w:bookmarkStart w:id="3" w:name="_Toc475564910"/>
       <w:r>
         <w:rPr>
           <w:lang w:val="en"/>
@@ -745,7 +737,7 @@
         </w:rPr>
         <w:t>Config</w:t>
       </w:r>
-      <w:bookmarkEnd w:id="4"/>
+      <w:bookmarkEnd w:id="3"/>
       <w:proofErr w:type="spellEnd"/>
     </w:p>
     <w:p>
@@ -755,7 +747,7 @@
           <w:lang w:val="en"/>
         </w:rPr>
       </w:pPr>
-      <w:bookmarkStart w:id="5" w:name="_Toc475564911"/>
+      <w:bookmarkStart w:id="4" w:name="_Toc475564911"/>
       <w:r>
         <w:rPr>
           <w:lang w:val="en"/>
@@ -782,7 +774,7 @@
         </w:rPr>
         <w:t xml:space="preserve"> file</w:t>
       </w:r>
-      <w:bookmarkEnd w:id="5"/>
+      <w:bookmarkEnd w:id="4"/>
     </w:p>
     <w:p>
       <w:pPr>
@@ -1264,23 +1256,7 @@
           <w:rFonts w:eastAsiaTheme="minorEastAsia"/>
           <w:lang w:val="en"/>
         </w:rPr>
-        <w:t xml:space="preserve"> file in the same folder (</w:t>
-      </w:r>
-      <w:proofErr w:type="gramStart"/>
-      <w:r>
-        <w:rPr>
-          <w:rFonts w:eastAsiaTheme="minorEastAsia"/>
-          <w:lang w:val="en"/>
-        </w:rPr>
-        <w:t>and</w:t>
-      </w:r>
-      <w:proofErr w:type="gramEnd"/>
-      <w:r>
-        <w:rPr>
-          <w:rFonts w:eastAsiaTheme="minorEastAsia"/>
-          <w:lang w:val="en"/>
-        </w:rPr>
-        <w:t xml:space="preserve"> recursive parent directories) to override configured settings in the IDE. Settings set in the directory closest to the file being edited take precedence. However, you can cut off the parent directory search by setting a </w:t>
+        <w:t xml:space="preserve"> file in the same folder (and recursive parent directories) to override configured settings in the IDE. Settings set in the directory closest to the file being edited take precedence. However, you can cut off the parent directory search by setting a </w:t>
       </w:r>
       <w:r>
         <w:rPr>
@@ -2644,14 +2620,7 @@
           <w:rFonts w:eastAsiaTheme="minorEastAsia"/>
           <w:lang w:val="en"/>
         </w:rPr>
-        <w:t xml:space="preserve"> and p</w:t>
-      </w:r>
-      <w:r>
-        <w:rPr>
-          <w:rFonts w:eastAsiaTheme="minorEastAsia"/>
-          <w:lang w:val="en"/>
-        </w:rPr>
-        <w:t xml:space="preserve">ress </w:t>
+        <w:t xml:space="preserve"> and press </w:t>
       </w:r>
       <w:proofErr w:type="spellStart"/>
       <w:r>
@@ -3032,14 +3001,7 @@
           <w:rFonts w:eastAsiaTheme="minorEastAsia"/>
           <w:lang w:val="en"/>
         </w:rPr>
-        <w:t xml:space="preserve"> </w:t>
-      </w:r>
-      <w:r>
-        <w:rPr>
-          <w:rFonts w:eastAsiaTheme="minorEastAsia"/>
-          <w:lang w:val="en"/>
-        </w:rPr>
-        <w:t>and confirm the extra whitespace has been removed.</w:t>
+        <w:t xml:space="preserve"> and confirm the extra whitespace has been removed.</w:t>
       </w:r>
     </w:p>
     <w:p>
@@ -3049,7 +3011,7 @@
           <w:lang w:val="en"/>
         </w:rPr>
       </w:pPr>
-      <w:bookmarkStart w:id="6" w:name="_Toc475564912"/>
+      <w:bookmarkStart w:id="5" w:name="_Toc475564912"/>
       <w:r>
         <w:rPr>
           <w:lang w:val="en"/>
@@ -3082,7 +3044,7 @@
         </w:rPr>
         <w:t xml:space="preserve"> extensions for .NET code style</w:t>
       </w:r>
-      <w:bookmarkEnd w:id="6"/>
+      <w:bookmarkEnd w:id="5"/>
     </w:p>
     <w:p>
       <w:pPr>
@@ -3301,14 +3263,7 @@
           <w:rFonts w:eastAsiaTheme="minorEastAsia"/>
           <w:lang w:val="en"/>
         </w:rPr>
-        <w:t>P</w:t>
-      </w:r>
-      <w:r>
-        <w:rPr>
-          <w:rFonts w:eastAsiaTheme="minorEastAsia"/>
-          <w:lang w:val="en"/>
-        </w:rPr>
-        <w:t xml:space="preserve">ress </w:t>
+        <w:t xml:space="preserve">Press </w:t>
       </w:r>
       <w:proofErr w:type="spellStart"/>
       <w:r>
@@ -4119,15 +4074,34 @@
           <w:rFonts w:eastAsiaTheme="minorEastAsia"/>
           <w:lang w:val="en"/>
         </w:rPr>
-        <w:t xml:space="preserve"> to build the project. </w:t>
-      </w:r>
-      <w:r>
-        <w:rPr>
-          <w:rFonts w:eastAsiaTheme="minorEastAsia"/>
-          <w:lang w:val="en"/>
-        </w:rPr>
-        <w:t>There should be no errors now.</w:t>
-      </w:r>
+        <w:t xml:space="preserve"> to build the project. There should be no errors now.</w:t>
+      </w:r>
+      <w:r>
+        <w:rPr>
+          <w:rFonts w:eastAsiaTheme="minorEastAsia"/>
+          <w:lang w:val="en"/>
+        </w:rPr>
+        <w:t xml:space="preserve"> For a more complete list of extensions you can use, please see </w:t>
+      </w:r>
+      <w:hyperlink r:id="rId21" w:history="1">
+        <w:r>
+          <w:rPr>
+            <w:rStyle w:val="Hyperlink"/>
+            <w:rFonts w:eastAsiaTheme="minorEastAsia"/>
+            <w:lang w:val="en"/>
+          </w:rPr>
+          <w:t>this file</w:t>
+        </w:r>
+      </w:hyperlink>
+      <w:r>
+        <w:rPr>
+          <w:rFonts w:eastAsiaTheme="minorEastAsia"/>
+          <w:lang w:val="en"/>
+        </w:rPr>
+        <w:t>.</w:t>
+      </w:r>
+      <w:bookmarkStart w:id="6" w:name="_GoBack"/>
+      <w:bookmarkEnd w:id="6"/>
     </w:p>
     <w:sectPr>
       <w:pgSz w:w="12240" w:h="15840"/>

</xml_diff>